<commit_message>
Kayla Coffman Final Project
</commit_message>
<xml_diff>
--- a/Project/text/Evolution Final Project Kayla Coffman .docx
+++ b/Project/text/Evolution Final Project Kayla Coffman .docx
@@ -315,19 +315,7 @@
         <w:t>s</w:t>
       </w:r>
       <w:r>
-        <w:t>wallowtails (</w:t>
-      </w:r>
-      <w:r>
-        <w:t>Papilionoidea</w:t>
-      </w:r>
-      <w:r>
-        <w:t>)</w:t>
-      </w:r>
-      <w:r>
-        <w:t>,</w:t>
-      </w:r>
-      <w:r>
-        <w:t xml:space="preserve"> white and sulfurs (</w:t>
+        <w:t>wallowtails (Papilionoidea), white and sulfurs (</w:t>
       </w:r>
       <w:proofErr w:type="spellStart"/>
       <w:r>
@@ -335,13 +323,7 @@
       </w:r>
       <w:proofErr w:type="spellEnd"/>
       <w:r>
-        <w:t>)</w:t>
-      </w:r>
-      <w:r>
-        <w:t xml:space="preserve">, </w:t>
-      </w:r>
-      <w:r>
-        <w:t>metalmarks (</w:t>
+        <w:t>), metalmarks (</w:t>
       </w:r>
       <w:proofErr w:type="spellStart"/>
       <w:r>
@@ -349,22 +331,13 @@
       </w:r>
       <w:proofErr w:type="spellEnd"/>
       <w:r>
-        <w:t>)</w:t>
-      </w:r>
-      <w:r>
-        <w:t>,</w:t>
+        <w:t>),</w:t>
       </w:r>
       <w:r>
         <w:t xml:space="preserve"> </w:t>
       </w:r>
       <w:r>
-        <w:t>gossamer-winged</w:t>
-      </w:r>
-      <w:r>
-        <w:t xml:space="preserve"> butterflies</w:t>
-      </w:r>
-      <w:r>
-        <w:t xml:space="preserve"> (</w:t>
+        <w:t>gossamer-winged butterflies (</w:t>
       </w:r>
       <w:proofErr w:type="spellStart"/>
       <w:r>
@@ -372,13 +345,7 @@
       </w:r>
       <w:proofErr w:type="spellEnd"/>
       <w:r>
-        <w:t>)</w:t>
-      </w:r>
-      <w:r>
-        <w:t xml:space="preserve">, </w:t>
-      </w:r>
-      <w:r>
-        <w:t>brush-footed butterflies (</w:t>
+        <w:t>), brush-footed butterflies (</w:t>
       </w:r>
       <w:proofErr w:type="spellStart"/>
       <w:r>
@@ -386,13 +353,7 @@
       </w:r>
       <w:proofErr w:type="spellEnd"/>
       <w:r>
-        <w:t>), and the</w:t>
-      </w:r>
-      <w:r>
-        <w:t xml:space="preserve"> </w:t>
-      </w:r>
-      <w:r>
-        <w:t>skippers (</w:t>
+        <w:t>), and the skippers (</w:t>
       </w:r>
       <w:proofErr w:type="spellStart"/>
       <w:r>
@@ -618,6 +579,12 @@
         <w:spacing w:line="480" w:lineRule="auto"/>
         <w:jc w:val="center"/>
       </w:pPr>
+    </w:p>
+    <w:p>
+      <w:pPr>
+        <w:spacing w:line="480" w:lineRule="auto"/>
+        <w:jc w:val="center"/>
+      </w:pPr>
       <w:r>
         <w:t xml:space="preserve">Methods </w:t>
       </w:r>
@@ -684,8 +651,22 @@
         <w:t xml:space="preserve"> which are the </w:t>
       </w:r>
       <w:r>
-        <w:t>Papilionoidea</w:t>
-      </w:r>
+        <w:lastRenderedPageBreak/>
+        <w:t xml:space="preserve">Papilionoidea, </w:t>
+      </w:r>
+      <w:proofErr w:type="spellStart"/>
+      <w:r>
+        <w:t>Pieridae</w:t>
+      </w:r>
+      <w:proofErr w:type="spellEnd"/>
+      <w:r>
+        <w:t xml:space="preserve">, </w:t>
+      </w:r>
+      <w:proofErr w:type="spellStart"/>
+      <w:r>
+        <w:t>Riodinidae</w:t>
+      </w:r>
+      <w:proofErr w:type="spellEnd"/>
       <w:r>
         <w:t>,</w:t>
       </w:r>
@@ -694,7 +675,7 @@
       </w:r>
       <w:proofErr w:type="spellStart"/>
       <w:r>
-        <w:t>Pieridae</w:t>
+        <w:t>Lycaenidae</w:t>
       </w:r>
       <w:proofErr w:type="spellEnd"/>
       <w:r>
@@ -702,37 +683,18 @@
       </w:r>
       <w:proofErr w:type="spellStart"/>
       <w:r>
-        <w:t>Riodinidae</w:t>
+        <w:t>Nymphalidae</w:t>
       </w:r>
       <w:proofErr w:type="spellEnd"/>
       <w:r>
-        <w:t>,</w:t>
-      </w:r>
-      <w:r>
-        <w:t xml:space="preserve"> </w:t>
+        <w:t xml:space="preserve">, and </w:t>
       </w:r>
       <w:proofErr w:type="spellStart"/>
       <w:r>
-        <w:t>Lycaenidae</w:t>
+        <w:t>Hesperiidae</w:t>
       </w:r>
       <w:proofErr w:type="spellEnd"/>
       <w:r>
-        <w:t xml:space="preserve">, </w:t>
-      </w:r>
-      <w:proofErr w:type="spellStart"/>
-      <w:r>
-        <w:t>Nymphalidae</w:t>
-      </w:r>
-      <w:proofErr w:type="spellEnd"/>
-      <w:r>
-        <w:t xml:space="preserve">, and </w:t>
-      </w:r>
-      <w:proofErr w:type="spellStart"/>
-      <w:r>
-        <w:t>Hesperiidae</w:t>
-      </w:r>
-      <w:proofErr w:type="spellEnd"/>
-      <w:r>
         <w:t xml:space="preserve"> family</w:t>
       </w:r>
       <w:r>
@@ -745,11 +707,7 @@
         <w:t>data</w:t>
       </w:r>
       <w:r>
-        <w:t xml:space="preserve"> </w:t>
-      </w:r>
-      <w:r>
-        <w:lastRenderedPageBreak/>
-        <w:t xml:space="preserve">was gathered from scientific papers, field guides, experts, and other reliable sources to create an extensive database that can be used to analyze butterfly life cycle, morphology, and behavioral characteristics. </w:t>
+        <w:t xml:space="preserve"> was gathered from scientific papers, field guides, experts, and other reliable sources to create an extensive database that can be used to analyze butterfly life cycle, morphology, and behavioral characteristics. </w:t>
       </w:r>
       <w:r>
         <w:t xml:space="preserve">Wing index and </w:t>
@@ -946,25 +904,44 @@
           <w:iCs/>
         </w:rPr>
       </w:pPr>
-      <w:r>
+    </w:p>
+    <w:p>
+      <w:pPr>
+        <w:spacing w:line="480" w:lineRule="auto"/>
         <w:rPr>
           <w:i/>
           <w:iCs/>
         </w:rPr>
-        <w:t xml:space="preserve">Phylogenic </w:t>
-      </w:r>
-      <w:r>
+      </w:pPr>
+    </w:p>
+    <w:p>
+      <w:pPr>
+        <w:spacing w:line="480" w:lineRule="auto"/>
         <w:rPr>
           <w:i/>
           <w:iCs/>
         </w:rPr>
-        <w:t>Regression</w:t>
-      </w:r>
+      </w:pPr>
       <w:r>
         <w:rPr>
           <w:i/>
           <w:iCs/>
         </w:rPr>
+        <w:lastRenderedPageBreak/>
+        <w:t xml:space="preserve">Phylogenic </w:t>
+      </w:r>
+      <w:r>
+        <w:rPr>
+          <w:i/>
+          <w:iCs/>
+        </w:rPr>
+        <w:t>Regression</w:t>
+      </w:r>
+      <w:r>
+        <w:rPr>
+          <w:i/>
+          <w:iCs/>
+        </w:rPr>
         <w:t xml:space="preserve"> </w:t>
       </w:r>
     </w:p>
@@ -1007,11 +984,7 @@
         <w:t xml:space="preserve">RMA regression analysis was performed using the </w:t>
       </w:r>
       <w:r>
-        <w:t xml:space="preserve">package </w:t>
-      </w:r>
-      <w:r>
-        <w:lastRenderedPageBreak/>
-        <w:t>“</w:t>
+        <w:t>package “</w:t>
       </w:r>
       <w:proofErr w:type="spellStart"/>
       <w:r>
@@ -1267,7 +1240,7 @@
               </wp:anchor>
             </w:drawing>
           </mc:Choice>
-          <mc:Fallback>
+          <mc:Fallback xmlns="">
             <w:pict>
               <v:shapetype w14:anchorId="34B9C401" id="_x0000_t202" coordsize="21600,21600" o:spt="202" path="m,l,21600r21600,l21600,xe">
                 <v:stroke joinstyle="miter"/>
@@ -1401,45 +1374,96 @@
         <w:spacing w:line="480" w:lineRule="auto"/>
         <w:jc w:val="center"/>
       </w:pPr>
-    </w:p>
-    <w:p>
-      <w:pPr>
-        <w:spacing w:line="480" w:lineRule="auto"/>
-        <w:jc w:val="center"/>
-      </w:pPr>
-    </w:p>
-    <w:p>
-      <w:pPr>
-        <w:spacing w:line="480" w:lineRule="auto"/>
-        <w:jc w:val="center"/>
-      </w:pPr>
-    </w:p>
-    <w:p>
-      <w:pPr>
-        <w:spacing w:line="480" w:lineRule="auto"/>
-        <w:jc w:val="center"/>
-      </w:pPr>
-    </w:p>
-    <w:p>
-      <w:pPr>
-        <w:spacing w:line="480" w:lineRule="auto"/>
-        <w:jc w:val="center"/>
-      </w:pPr>
-    </w:p>
-    <w:p>
-      <w:pPr>
-        <w:spacing w:line="480" w:lineRule="auto"/>
-        <w:jc w:val="center"/>
-      </w:pPr>
-    </w:p>
-    <w:p>
-      <w:pPr>
-        <w:spacing w:line="480" w:lineRule="auto"/>
-        <w:jc w:val="center"/>
-      </w:pPr>
+      <w:r>
+        <w:t>Discussion</w:t>
+      </w:r>
+    </w:p>
+    <w:p>
+      <w:pPr>
+        <w:spacing w:line="480" w:lineRule="auto"/>
+        <w:ind w:firstLine="720"/>
+      </w:pPr>
+      <w:r>
+        <w:t xml:space="preserve">The correlation tests and phylogenic regression analysis shows there is no correlation between wing index and </w:t>
+      </w:r>
+      <w:r>
+        <w:t xml:space="preserve">average number of months the butterfly species were observed flying in a year </w:t>
+      </w:r>
+      <w:r>
+        <w:t xml:space="preserve">in the 542 taxa of butterflies. The Pearson’s and Spearman’s correlation tests were performed to test if there was a linear or non-linear relationship between the two variables. Both correlation values were </w:t>
+      </w:r>
+      <w:r>
+        <w:t xml:space="preserve">approximately zero meaning I can reject my hypothesis that there is a </w:t>
+      </w:r>
       <w:r>
         <w:lastRenderedPageBreak/>
-        <w:t xml:space="preserve">Discussion </w:t>
+        <w:t xml:space="preserve">positive correlation between wing index and average </w:t>
+      </w:r>
+      <w:r>
+        <w:t xml:space="preserve">number of </w:t>
+      </w:r>
+      <w:r>
+        <w:t xml:space="preserve">months </w:t>
+      </w:r>
+      <w:r>
+        <w:t xml:space="preserve">the butterfly species were observed in </w:t>
+      </w:r>
+      <w:r>
+        <w:t>flight. The phylogenic</w:t>
+      </w:r>
+      <w:r>
+        <w:t xml:space="preserve"> regression </w:t>
+      </w:r>
+      <w:r>
+        <w:t>analysis</w:t>
+      </w:r>
+      <w:r>
+        <w:t xml:space="preserve"> </w:t>
+      </w:r>
+      <w:r>
+        <w:t xml:space="preserve">(Figure 1) </w:t>
+      </w:r>
+      <w:r>
+        <w:t xml:space="preserve">further supported the correlation tests by representing </w:t>
+      </w:r>
+      <w:r>
+        <w:t>no</w:t>
+      </w:r>
+      <w:r>
+        <w:t xml:space="preserve"> observable relationship between the data points. The very low r</w:t>
+      </w:r>
+      <w:r>
+        <w:rPr>
+          <w:vertAlign w:val="superscript"/>
+        </w:rPr>
+        <w:t>2</w:t>
+      </w:r>
+      <w:r>
+        <w:t xml:space="preserve"> and p-value of 0.00 provided clarity and more evidence of no correlation between the variables. The statistical analysis and phylogenic </w:t>
+      </w:r>
+      <w:r>
+        <w:t>analysis</w:t>
+      </w:r>
+      <w:r>
+        <w:t xml:space="preserve"> were </w:t>
+      </w:r>
+      <w:r>
+        <w:t xml:space="preserve">performed </w:t>
+      </w:r>
+      <w:r>
+        <w:t xml:space="preserve">with the phylogeny included to ensure the variables were not treated as independent from one another. </w:t>
+      </w:r>
+      <w:r>
+        <w:t>T</w:t>
+      </w:r>
+      <w:r>
+        <w:t>he incorporation of the phylogeny g</w:t>
+      </w:r>
+      <w:r>
+        <w:t>ave</w:t>
+      </w:r>
+      <w:r>
+        <w:t xml:space="preserve"> the most accurate representation of the relationship among the butterfly species. </w:t>
       </w:r>
     </w:p>
     <w:p>
@@ -1448,82 +1472,173 @@
         <w:ind w:firstLine="720"/>
       </w:pPr>
       <w:r>
-        <w:t xml:space="preserve">The correlation tests and phylogenic regression analysis shows there is no correlation between wing index and </w:t>
-      </w:r>
-      <w:r>
-        <w:t xml:space="preserve">average number of months the butterfly species were observed flying in a year </w:t>
-      </w:r>
-      <w:r>
-        <w:t xml:space="preserve">in the 542 taxa of butterflies. The Pearson’s and Spearman’s correlation tests were performed to test if there was a linear or non-linear relationship between the two variables. Both correlation values were </w:t>
-      </w:r>
-      <w:r>
-        <w:t xml:space="preserve">approximately zero meaning I can reject my hypothesis that there is a positive correlation between wing index and average </w:t>
-      </w:r>
-      <w:r>
-        <w:t xml:space="preserve">number of </w:t>
-      </w:r>
-      <w:r>
-        <w:t xml:space="preserve">months </w:t>
-      </w:r>
-      <w:r>
-        <w:t xml:space="preserve">the butterfly species were observed in </w:t>
-      </w:r>
-      <w:r>
-        <w:t>flight. The phylogenic</w:t>
-      </w:r>
-      <w:r>
-        <w:t xml:space="preserve"> regression </w:t>
-      </w:r>
-      <w:r>
-        <w:t>analysis</w:t>
+        <w:t xml:space="preserve">Trade-offs and different fitness costs are important to consider for traits of living organisms. Although larger wings may be beneficial for long flights such as </w:t>
+      </w:r>
+      <w:r>
+        <w:t>migration,</w:t>
+      </w:r>
+      <w:r>
+        <w:t xml:space="preserve"> shorter and rounder wings can be easier to </w:t>
+      </w:r>
+      <w:r>
+        <w:t>maneuver</w:t>
+      </w:r>
+      <w:r>
+        <w:t xml:space="preserve"> allowing the butterflies to escape predators more easily. There may be trade</w:t>
+      </w:r>
+      <w:r>
+        <w:t>-</w:t>
+      </w:r>
+      <w:r>
+        <w:t xml:space="preserve">offs occurring between the </w:t>
+      </w:r>
+      <w:r>
+        <w:t>maneuverability</w:t>
+      </w:r>
+      <w:r>
+        <w:t xml:space="preserve"> and energetic costs of the wing size</w:t>
+      </w:r>
+      <w:r>
+        <w:t>s</w:t>
+      </w:r>
+      <w:r>
+        <w:t xml:space="preserve"> keeping smaller winged butterflies successful in survival and reproduction </w:t>
+      </w:r>
+      <w:r>
+        <w:fldChar w:fldCharType="begin"/>
+      </w:r>
+      <w:r>
+        <w:instrText xml:space="preserve"> ADDIN ZOTERO_ITEM CSL_CITATION {"citationID":"vXTe0mHO","properties":{"formattedCitation":"(Chazot et al. 2016)","plainCitation":"(Chazot et al. 2016)","noteIndex":0},"citationItems":[{"id":155,"uris":["http://zotero.org/users/local/AkHBhPlh/items/T6GF5SDY"],"uri":["http://zotero.org/users/local/AkHBhPlh/items/T6GF5SDY"],"itemData":{"id":155,"type":"article-journal","abstract":"Butterfly wings harbor highly diverse phenotypes and are involved in many functions. Wing size and shape result from interactions between adaptive processes, phylogenetic history, and developmental constraints, which are complex to disentangle. Here, we focus on the genus Morpho (Nymphalidae: Satyrinae, 30 species), which presents a high diversity of sizes, shapes, and color patterns. First, we generate a comprehensive molecular phylogeny of these 30 species. Next, using 911 collection specimens, we quantify the variation of wing size and shape across species, to assess the importance of shared ancestry, microhabitat use, and sexual selection in the evolution of the wings. While accounting for phylogenetic and allometric effects, we detect a significant difference in wing shape but not size among microhabitats. Fore and hindwings covary at the individual and species levels, and the covariation differs among microhabitats. However, the microhabitat structure in covariation disappears when phylogenetic relationships are taken into account. Our results demonstrate that microhabitat has driven wing shape evolution, although it has not strongly affected forewing and hindwing integration. We also found that sexual dimorphism of forewing shape and color pattern are coupled, suggesting a common selective force.","container-title":"Evolution","DOI":"10.1111/evo.12842","ISSN":"1558-5646","issue":"1","language":"en","note":"_eprint: https://onlinelibrary.wiley.com/doi/pdf/10.1111/evo.12842","page":"181-194","source":"Wiley Online Library","title":"Morpho morphometrics: Shared ancestry and selection drive the evolution of wing size and shape in Morpho butterflies","title-short":"Morpho morphometrics","volume":"70","author":[{"family":"Chazot","given":"Nicolas"},{"family":"Panara","given":"Stephen"},{"family":"Zilbermann","given":"Nicolas"},{"family":"Blandin","given":"Patrick"},{"family":"Le Poul","given":"Yann"},{"family":"Cornette","given":"Raphaël"},{"family":"Elias","given":"Marianne"},{"family":"Debat","given":"Vincent"}],"issued":{"date-parts":[["2016"]]}}}],"schema":"https://github.com/citation-style-language/schema/raw/master/csl-citation.json"} </w:instrText>
+      </w:r>
+      <w:r>
+        <w:fldChar w:fldCharType="separate"/>
+      </w:r>
+      <w:r>
+        <w:rPr>
+          <w:noProof/>
+        </w:rPr>
+        <w:t>(Chazot et al. 2016)</w:t>
+      </w:r>
+      <w:r>
+        <w:fldChar w:fldCharType="end"/>
+      </w:r>
+      <w:r>
+        <w:t xml:space="preserve">. </w:t>
+      </w:r>
+      <w:r>
+        <w:t xml:space="preserve"> It is also important to note that different butterfly species may be more active compared to others meaning some may naturally be in flight more often. This could influence the number of months the species are observed flying and give limitations to finding the true correlation between the wing index and number of months the butterflies are observed in flight. </w:t>
+      </w:r>
+    </w:p>
+    <w:p>
+      <w:pPr>
+        <w:spacing w:line="480" w:lineRule="auto"/>
+        <w:ind w:firstLine="720"/>
+      </w:pPr>
+      <w:r>
+        <w:t xml:space="preserve">A study by </w:t>
+      </w:r>
+      <w:r>
+        <w:fldChar w:fldCharType="begin"/>
+      </w:r>
+      <w:r>
+        <w:instrText xml:space="preserve"> ADDIN ZOTERO_ITEM CSL_CITATION {"citationID":"scZ0sc17","properties":{"formattedCitation":"(Kingsolver 1999)","plainCitation":"(Kingsolver 1999)","noteIndex":0},"citationItems":[{"id":152,"uris":["http://zotero.org/users/local/AkHBhPlh/items/43B7QXNP"],"uri":["http://zotero.org/users/local/AkHBhPlh/items/43B7QXNP"],"itemData":{"id":152,"type":"article-journal","abstract":"Butterflies have distinctively large wings relative to body size, but the functional and fitness consequences of wing size for butterflies are largely unknown. I use natural and experimentally generated variation in wing surface area to examine how decreased wing size affects flight and survival in a population of the western white butterfly, Pontia occidentalis. In the laboratory, experimental reductions in wing area (reduced-wings manipulation) significantly increased wingbeat frequencies of hovering butterflies, whereas a control manipulation had no detectable effects. In contrast, behavioral observations and mark-release-recapture (MRR) studies in the field detected no significant differences in flight activity, initial dispersal rates, or recapture probabilities among treatment groups. Estimated selection coefficients indicated that natural variation in wing size, body mass, and wing loading in the population were not significantly correlated with survival in the two MRR studies. In two mark-recapture studies with manipulated butterflies, survival probabilities were not significantly different for reduced-wings individuals compared with control or unmanipulated individuals. In summary, experimental reductions in wing area significantly altered aspects of flight in the laboratory, but did not detectably alter flight or survival in the field for this population. The large wing size typical of butterflies may reduce the functional and survival consequences of wing size variation within populations.","container-title":"Evolution","DOI":"10.1111/j.1558-5646.1999.tb05412.x","ISSN":"1558-5646","issue":"5","language":"en","note":"_eprint: https://onlinelibrary.wiley.com/doi/pdf/10.1111/j.1558-5646.1999.tb05412.x","page":"1479-1490","source":"Wiley Online Library","title":"Experimental Analyses of Wing Size, Flight, and Survival in the Western White Butterfly","volume":"53","author":[{"family":"Kingsolver","given":"Joel G."}],"issued":{"date-parts":[["1999"]]}}}],"schema":"https://github.com/citation-style-language/schema/raw/master/csl-citation.json"} </w:instrText>
+      </w:r>
+      <w:r>
+        <w:fldChar w:fldCharType="separate"/>
+      </w:r>
+      <w:r>
+        <w:rPr>
+          <w:noProof/>
+        </w:rPr>
+        <w:t>(Kingsolver 1999)</w:t>
+      </w:r>
+      <w:r>
+        <w:fldChar w:fldCharType="end"/>
+      </w:r>
+      <w:r>
+        <w:t xml:space="preserve"> observed flight in butterflies after manipulating their wings to decrease their size. Wingbeat frequenc</w:t>
+      </w:r>
+      <w:r>
+        <w:t xml:space="preserve">ies </w:t>
+      </w:r>
+      <w:r>
+        <w:t xml:space="preserve">of </w:t>
+      </w:r>
+      <w:r>
+        <w:t xml:space="preserve">the butterflies </w:t>
+      </w:r>
+      <w:r>
+        <w:t xml:space="preserve">increased </w:t>
+      </w:r>
+      <w:r>
+        <w:t xml:space="preserve">which </w:t>
+      </w:r>
+      <w:r>
+        <w:t>most likely increas</w:t>
+      </w:r>
+      <w:r>
+        <w:t>ed</w:t>
+      </w:r>
+      <w:r>
+        <w:t xml:space="preserve"> the</w:t>
+      </w:r>
+      <w:r>
+        <w:t>ir</w:t>
+      </w:r>
+      <w:r>
+        <w:t xml:space="preserve"> energetic costs</w:t>
+      </w:r>
+      <w:r>
+        <w:t xml:space="preserve">, but </w:t>
+      </w:r>
+      <w:r>
+        <w:t xml:space="preserve">there was no direct effect on the </w:t>
+      </w:r>
+      <w:r>
+        <w:t>butterflies’</w:t>
+      </w:r>
+      <w:r>
+        <w:t xml:space="preserve"> flight ability. </w:t>
+      </w:r>
+      <w:r>
+        <w:t xml:space="preserve">It was noted that the patterns displayed on the butterfly wings may have been more important in survival and flight compared to wing size. This means that there may be selection on the patterns displayed on the wings and the evolution of wing size is just a consequence. Patterns associated </w:t>
+      </w:r>
+      <w:r>
+        <w:lastRenderedPageBreak/>
+        <w:t>with increased survivability and reproduction in the butterflies may be linked to a shorter wing index</w:t>
+      </w:r>
+      <w:r>
+        <w:t>.</w:t>
       </w:r>
       <w:r>
         <w:t xml:space="preserve"> </w:t>
       </w:r>
       <w:r>
-        <w:t xml:space="preserve">(Figure 1) </w:t>
-      </w:r>
-      <w:r>
-        <w:t xml:space="preserve">further supported the correlation tests by representing </w:t>
-      </w:r>
-      <w:r>
-        <w:t>no</w:t>
-      </w:r>
-      <w:r>
-        <w:t xml:space="preserve"> observable relationship between the data points. The very low r</w:t>
-      </w:r>
-      <w:r>
-        <w:rPr>
-          <w:vertAlign w:val="superscript"/>
-        </w:rPr>
-        <w:t>2</w:t>
-      </w:r>
-      <w:r>
-        <w:t xml:space="preserve"> and p-value of 0.00 provided clarity and more evidence of no correlation between the variables. The statistical analysis and phylogenic </w:t>
-      </w:r>
-      <w:r>
-        <w:t>analysis</w:t>
-      </w:r>
-      <w:r>
-        <w:t xml:space="preserve"> were </w:t>
-      </w:r>
-      <w:r>
-        <w:t xml:space="preserve">performed </w:t>
-      </w:r>
-      <w:r>
-        <w:t xml:space="preserve">with the phylogeny included to ensure the variables were not treated as independent from one another. </w:t>
-      </w:r>
-      <w:r>
-        <w:t>T</w:t>
-      </w:r>
-      <w:r>
-        <w:t>he incorporation of the phylogeny g</w:t>
-      </w:r>
-      <w:r>
-        <w:t>ave</w:t>
-      </w:r>
-      <w:r>
-        <w:t xml:space="preserve"> the most accurate representation of the relationship among the butterfly species. </w:t>
+        <w:t xml:space="preserve">This could have resulted in </w:t>
+      </w:r>
+      <w:r>
+        <w:t xml:space="preserve">evolutionary forces over time </w:t>
+      </w:r>
+      <w:r>
+        <w:t>favoring</w:t>
+      </w:r>
+      <w:r>
+        <w:t xml:space="preserve"> the </w:t>
+      </w:r>
+      <w:r>
+        <w:t xml:space="preserve">displayed wing </w:t>
+      </w:r>
+      <w:r>
+        <w:t>patterns rather than simply the ability to fly longer</w:t>
+      </w:r>
+      <w:r>
+        <w:t xml:space="preserve"> with increased </w:t>
+      </w:r>
+      <w:r>
+        <w:t>wingspan</w:t>
+      </w:r>
+      <w:r>
+        <w:t xml:space="preserve">. </w:t>
       </w:r>
     </w:p>
     <w:p>
@@ -1532,43 +1647,27 @@
         <w:ind w:firstLine="720"/>
       </w:pPr>
       <w:r>
-        <w:t xml:space="preserve">Trade-offs and different fitness costs are important to consider for traits of living organisms. Although larger wings may be beneficial for long flights such as </w:t>
-      </w:r>
-      <w:r>
-        <w:t>migration,</w:t>
-      </w:r>
-      <w:r>
-        <w:t xml:space="preserve"> shorter and rounder wings can be easier to </w:t>
-      </w:r>
-      <w:r>
-        <w:t>maneuver</w:t>
-      </w:r>
-      <w:r>
-        <w:t xml:space="preserve"> allowing the butterflies to escape predators more easily. There may be trade</w:t>
-      </w:r>
-      <w:r>
-        <w:t>-</w:t>
-      </w:r>
-      <w:r>
-        <w:t xml:space="preserve">offs occurring between the </w:t>
-      </w:r>
-      <w:r>
-        <w:t>maneuverability</w:t>
-      </w:r>
-      <w:r>
-        <w:t xml:space="preserve"> and energetic costs of the wing size</w:t>
-      </w:r>
-      <w:r>
-        <w:t>s</w:t>
-      </w:r>
-      <w:r>
-        <w:t xml:space="preserve"> keeping smaller winged butterflies successful in survival and reproduction </w:t>
+        <w:t xml:space="preserve">The differing local environments and conditions the butterfly species experience is an aspect that was not took into account in this study. It may be beneficial to consider the exact locations where the butterflies were observed and what types of predators, food, and plant life were in their habitat. Some species may have tendencies to remain in the understory of greenery which differ in conditions compared to the canopy of trees. The food availability and predators differ between the canopy and understory meaning different wing size may be more advantageous. </w:t>
+      </w:r>
+      <w:r>
+        <w:t xml:space="preserve">The species in both locations may have similar average months of flight but it may be more beneficial for species that remain more often in the understory to have smaller wings for better maneuverability. </w:t>
+      </w:r>
+      <w:r>
+        <w:t xml:space="preserve">Also, there can be behavioral differences between the sexes and the environments they spend the majority of their time in. For example, in some species of </w:t>
+      </w:r>
+      <w:proofErr w:type="spellStart"/>
+      <w:r>
+        <w:t>Nymphalidae</w:t>
+      </w:r>
+      <w:proofErr w:type="spellEnd"/>
+      <w:r>
+        <w:t xml:space="preserve"> the males use gliding to patrol above the canopy of trees. However, females remain closer to the ground and predominately use flapping motions </w:t>
       </w:r>
       <w:r>
         <w:fldChar w:fldCharType="begin"/>
       </w:r>
       <w:r>
-        <w:instrText xml:space="preserve"> ADDIN ZOTERO_ITEM CSL_CITATION {"citationID":"vXTe0mHO","properties":{"formattedCitation":"(Chazot et al. 2016)","plainCitation":"(Chazot et al. 2016)","noteIndex":0},"citationItems":[{"id":155,"uris":["http://zotero.org/users/local/AkHBhPlh/items/T6GF5SDY"],"uri":["http://zotero.org/users/local/AkHBhPlh/items/T6GF5SDY"],"itemData":{"id":155,"type":"article-journal","abstract":"Butterfly wings harbor highly diverse phenotypes and are involved in many functions. Wing size and shape result from interactions between adaptive processes, phylogenetic history, and developmental constraints, which are complex to disentangle. Here, we focus on the genus Morpho (Nymphalidae: Satyrinae, 30 species), which presents a high diversity of sizes, shapes, and color patterns. First, we generate a comprehensive molecular phylogeny of these 30 species. Next, using 911 collection specimens, we quantify the variation of wing size and shape across species, to assess the importance of shared ancestry, microhabitat use, and sexual selection in the evolution of the wings. While accounting for phylogenetic and allometric effects, we detect a significant difference in wing shape but not size among microhabitats. Fore and hindwings covary at the individual and species levels, and the covariation differs among microhabitats. However, the microhabitat structure in covariation disappears when phylogenetic relationships are taken into account. Our results demonstrate that microhabitat has driven wing shape evolution, although it has not strongly affected forewing and hindwing integration. We also found that sexual dimorphism of forewing shape and color pattern are coupled, suggesting a common selective force.","container-title":"Evolution","DOI":"10.1111/evo.12842","ISSN":"1558-5646","issue":"1","language":"en","note":"_eprint: https://onlinelibrary.wiley.com/doi/pdf/10.1111/evo.12842","page":"181-194","source":"Wiley Online Library","title":"Morpho morphometrics: Shared ancestry and selection drive the evolution of wing size and shape in Morpho butterflies","title-short":"Morpho morphometrics","volume":"70","author":[{"family":"Chazot","given":"Nicolas"},{"family":"Panara","given":"Stephen"},{"family":"Zilbermann","given":"Nicolas"},{"family":"Blandin","given":"Patrick"},{"family":"Le Poul","given":"Yann"},{"family":"Cornette","given":"Raphaël"},{"family":"Elias","given":"Marianne"},{"family":"Debat","given":"Vincent"}],"issued":{"date-parts":[["2016"]]}}}],"schema":"https://github.com/citation-style-language/schema/raw/master/csl-citation.json"} </w:instrText>
+        <w:instrText xml:space="preserve"> ADDIN ZOTERO_ITEM CSL_CITATION {"citationID":"8NAzFPlD","properties":{"formattedCitation":"(DeVries et al. 2010)","plainCitation":"(DeVries et al. 2010)","noteIndex":0},"citationItems":[{"id":149,"uris":["http://zotero.org/users/local/AkHBhPlh/items/JEYCUC7X"],"uri":["http://zotero.org/users/local/AkHBhPlh/items/JEYCUC7X"],"itemData":{"id":149,"type":"article-journal","abstract":"1. Flight is a key innovation in the evolution of insects that is crucial to their dispersal, migration, territoriality, courtship and predator avoidance. Male butterflies have characteristic territoriality and courtship flight behaviours, and females use a characteristic flight behaviour when searching for host plants. This implies that selection acts on wing morphology to maximize flight performance for conducting important behaviours among sexes. 2. Butterflies in the genus Morpho are obvious components of neotropical forests, and many observations indicate that they show two broad categories of flight behaviour and flight height. Although species can be categorized as using gliding or flapping flight, and flying at either canopy or understorey height, the association of flight behaviour and flight height with wing shape evolution has never been explored. 3. Two clades within Morpho differ in flight behaviour and height. Males and females of one clade inhabit the forest understorey and use flapping flight, whereas in the other clade, males use gliding flight at canopy level and females use flapping flight in both canopy and understorey. 4. We used independent contrasts to answer whether wing shape is associated with flight behaviour and height. Given a single switch to canopy habitation and gliding flight, we compared contrasts for the node at which the switch to canopy flight occurred with the distribution of values in the two focal clades. We found significant changes in wing shape at the transition to canopy flight only in males, and no change in size for either sex. A second node within the canopy clade suggests that other factors may also be involved in wing shape evolution. Our results reinforce the hypothesis that natural selection acts differently on male and female butterfly wing shape and indicate that the transition to canopy flight cannot explain all wing shape diversity in Morpho. 5. This study provides a starting point for characterizing evolution of wing morphology in forest butterflies in the contexts of habitat selection and flight behaviour. Further, these observations suggest that exploring wing shape evolution for canopy and understorey species in other insects may help understand the effects of habitat destruction on biological diversity.","container-title":"Journal of Animal Ecology","DOI":"10.1111/j.1365-2656.2010.01710.x","ISSN":"1365-2656","issue":"5","language":"en","note":"_eprint: https://besjournals.onlinelibrary.wiley.com/doi/pdf/10.1111/j.1365-2656.2010.01710.x","page":"1077-1085","source":"Wiley Online Library","title":"Vertical distribution, flight behaviour and evolution of wing morphology in Morpho butterflies","volume":"79","author":[{"family":"DeVries","given":"P. J."},{"family":"Penz","given":"Carla M."},{"family":"Hill","given":"Ryan I."}],"issued":{"date-parts":[["2010"]]}}}],"schema":"https://github.com/citation-style-language/schema/raw/master/csl-citation.json"} </w:instrText>
       </w:r>
       <w:r>
         <w:fldChar w:fldCharType="separate"/>
@@ -1577,6 +1676,63 @@
         <w:rPr>
           <w:noProof/>
         </w:rPr>
+        <w:t>(DeVries et al. 2010)</w:t>
+      </w:r>
+      <w:r>
+        <w:fldChar w:fldCharType="end"/>
+      </w:r>
+      <w:r>
+        <w:t>.</w:t>
+      </w:r>
+      <w:r>
+        <w:t xml:space="preserve"> </w:t>
+      </w:r>
+      <w:r>
+        <w:t>In this family, it may be of good use to evaluate the differences between the male and females flight duration and wing size</w:t>
+      </w:r>
+      <w:r>
+        <w:t xml:space="preserve">. </w:t>
+      </w:r>
+      <w:r>
+        <w:t>The differences in the environment and the differing role of the sexes between the butterflies is something that could be evaluated in future studies. More detailed observations of where the butterflies were observed in flight and how they were flying, whether mostly gliding or flapping, may lead to a better understanding</w:t>
+      </w:r>
+      <w:r>
+        <w:t xml:space="preserve"> of what wing index is most beneficial for the species</w:t>
+      </w:r>
+      <w:r>
+        <w:t xml:space="preserve">. </w:t>
+      </w:r>
+      <w:r>
+        <w:t xml:space="preserve">Again, </w:t>
+      </w:r>
+      <w:r>
+        <w:t xml:space="preserve">a </w:t>
+      </w:r>
+      <w:r>
+        <w:t>larger wingspan may give better ability to glide long distances</w:t>
+      </w:r>
+      <w:r>
+        <w:t>,</w:t>
+      </w:r>
+      <w:r>
+        <w:t xml:space="preserve"> however the large wings could be too costly in other aspects of the butterflies’ lives</w:t>
+      </w:r>
+      <w:r>
+        <w:t xml:space="preserve"> </w:t>
+      </w:r>
+      <w:r>
+        <w:fldChar w:fldCharType="begin"/>
+      </w:r>
+      <w:r>
+        <w:instrText xml:space="preserve"> ADDIN ZOTERO_ITEM CSL_CITATION {"citationID":"gdNOaLlG","properties":{"formattedCitation":"(Chazot et al. 2016)","plainCitation":"(Chazot et al. 2016)","noteIndex":0},"citationItems":[{"id":155,"uris":["http://zotero.org/users/local/AkHBhPlh/items/T6GF5SDY"],"uri":["http://zotero.org/users/local/AkHBhPlh/items/T6GF5SDY"],"itemData":{"id":155,"type":"article-journal","abstract":"Butterfly wings harbor highly diverse phenotypes and are involved in many functions. Wing size and shape result from interactions between adaptive processes, phylogenetic history, and developmental constraints, which are complex to disentangle. Here, we focus on the genus Morpho (Nymphalidae: Satyrinae, 30 species), which presents a high diversity of sizes, shapes, and color patterns. First, we generate a comprehensive molecular phylogeny of these 30 species. Next, using 911 collection specimens, we quantify the variation of wing size and shape across species, to assess the importance of shared ancestry, microhabitat use, and sexual selection in the evolution of the wings. While accounting for phylogenetic and allometric effects, we detect a significant difference in wing shape but not size among microhabitats. Fore and hindwings covary at the individual and species levels, and the covariation differs among microhabitats. However, the microhabitat structure in covariation disappears when phylogenetic relationships are taken into account. Our results demonstrate that microhabitat has driven wing shape evolution, although it has not strongly affected forewing and hindwing integration. We also found that sexual dimorphism of forewing shape and color pattern are coupled, suggesting a common selective force.","container-title":"Evolution","DOI":"10.1111/evo.12842","ISSN":"1558-5646","issue":"1","language":"en","note":"_eprint: https://onlinelibrary.wiley.com/doi/pdf/10.1111/evo.12842","page":"181-194","source":"Wiley Online Library","title":"Morpho morphometrics: Shared ancestry and selection drive the evolution of wing size and shape in Morpho butterflies","title-short":"Morpho morphometrics","volume":"70","author":[{"family":"Chazot","given":"Nicolas"},{"family":"Panara","given":"Stephen"},{"family":"Zilbermann","given":"Nicolas"},{"family":"Blandin","given":"Patrick"},{"family":"Le Poul","given":"Yann"},{"family":"Cornette","given":"Raphaël"},{"family":"Elias","given":"Marianne"},{"family":"Debat","given":"Vincent"}],"issued":{"date-parts":[["2016"]]}}}],"schema":"https://github.com/citation-style-language/schema/raw/master/csl-citation.json"} </w:instrText>
+      </w:r>
+      <w:r>
+        <w:fldChar w:fldCharType="separate"/>
+      </w:r>
+      <w:r>
+        <w:rPr>
+          <w:noProof/>
+        </w:rPr>
         <w:t>(Chazot et al. 2016)</w:t>
       </w:r>
       <w:r>
@@ -1586,231 +1742,15 @@
         <w:t xml:space="preserve">. </w:t>
       </w:r>
       <w:r>
-        <w:t xml:space="preserve"> It is also important to note that different butterfly species may be more active compared to others meaning some may naturally be in flight more often. This could influence the number of months the species are observed flying and give limitations to finding the true correlation between the wing index and number of months the butterflies are observed in flight. </w:t>
-      </w:r>
-    </w:p>
-    <w:p>
-      <w:pPr>
-        <w:spacing w:line="480" w:lineRule="auto"/>
-        <w:ind w:firstLine="720"/>
+        <w:t xml:space="preserve"> </w:t>
+      </w:r>
+    </w:p>
+    <w:p>
+      <w:pPr>
+        <w:spacing w:line="480" w:lineRule="auto"/>
       </w:pPr>
       <w:r>
         <w:lastRenderedPageBreak/>
-        <w:t xml:space="preserve">A study by </w:t>
-      </w:r>
-      <w:r>
-        <w:fldChar w:fldCharType="begin"/>
-      </w:r>
-      <w:r>
-        <w:instrText xml:space="preserve"> ADDIN ZOTERO_ITEM CSL_CITATION {"citationID":"scZ0sc17","properties":{"formattedCitation":"(Kingsolver 1999)","plainCitation":"(Kingsolver 1999)","noteIndex":0},"citationItems":[{"id":152,"uris":["http://zotero.org/users/local/AkHBhPlh/items/43B7QXNP"],"uri":["http://zotero.org/users/local/AkHBhPlh/items/43B7QXNP"],"itemData":{"id":152,"type":"article-journal","abstract":"Butterflies have distinctively large wings relative to body size, but the functional and fitness consequences of wing size for butterflies are largely unknown. I use natural and experimentally generated variation in wing surface area to examine how decreased wing size affects flight and survival in a population of the western white butterfly, Pontia occidentalis. In the laboratory, experimental reductions in wing area (reduced-wings manipulation) significantly increased wingbeat frequencies of hovering butterflies, whereas a control manipulation had no detectable effects. In contrast, behavioral observations and mark-release-recapture (MRR) studies in the field detected no significant differences in flight activity, initial dispersal rates, or recapture probabilities among treatment groups. Estimated selection coefficients indicated that natural variation in wing size, body mass, and wing loading in the population were not significantly correlated with survival in the two MRR studies. In two mark-recapture studies with manipulated butterflies, survival probabilities were not significantly different for reduced-wings individuals compared with control or unmanipulated individuals. In summary, experimental reductions in wing area significantly altered aspects of flight in the laboratory, but did not detectably alter flight or survival in the field for this population. The large wing size typical of butterflies may reduce the functional and survival consequences of wing size variation within populations.","container-title":"Evolution","DOI":"10.1111/j.1558-5646.1999.tb05412.x","ISSN":"1558-5646","issue":"5","language":"en","note":"_eprint: https://onlinelibrary.wiley.com/doi/pdf/10.1111/j.1558-5646.1999.tb05412.x","page":"1479-1490","source":"Wiley Online Library","title":"Experimental Analyses of Wing Size, Flight, and Survival in the Western White Butterfly","volume":"53","author":[{"family":"Kingsolver","given":"Joel G."}],"issued":{"date-parts":[["1999"]]}}}],"schema":"https://github.com/citation-style-language/schema/raw/master/csl-citation.json"} </w:instrText>
-      </w:r>
-      <w:r>
-        <w:fldChar w:fldCharType="separate"/>
-      </w:r>
-      <w:r>
-        <w:rPr>
-          <w:noProof/>
-        </w:rPr>
-        <w:t>(Kingsolver 1999)</w:t>
-      </w:r>
-      <w:r>
-        <w:fldChar w:fldCharType="end"/>
-      </w:r>
-      <w:r>
-        <w:t xml:space="preserve"> observed flight in butterflies after manipulating their wings to decrease their size. Wingbeat frequenc</w:t>
-      </w:r>
-      <w:r>
-        <w:t xml:space="preserve">ies </w:t>
-      </w:r>
-      <w:r>
-        <w:t xml:space="preserve">of </w:t>
-      </w:r>
-      <w:r>
-        <w:t xml:space="preserve">the butterflies </w:t>
-      </w:r>
-      <w:r>
-        <w:t xml:space="preserve">increased </w:t>
-      </w:r>
-      <w:r>
-        <w:t xml:space="preserve">which </w:t>
-      </w:r>
-      <w:r>
-        <w:t>most likely increas</w:t>
-      </w:r>
-      <w:r>
-        <w:t>ed</w:t>
-      </w:r>
-      <w:r>
-        <w:t xml:space="preserve"> the</w:t>
-      </w:r>
-      <w:r>
-        <w:t>ir</w:t>
-      </w:r>
-      <w:r>
-        <w:t xml:space="preserve"> energetic costs</w:t>
-      </w:r>
-      <w:r>
-        <w:t xml:space="preserve">, but </w:t>
-      </w:r>
-      <w:r>
-        <w:t xml:space="preserve">there was no direct effect on the </w:t>
-      </w:r>
-      <w:r>
-        <w:t>butterflies’</w:t>
-      </w:r>
-      <w:r>
-        <w:t xml:space="preserve"> flight ability. </w:t>
-      </w:r>
-      <w:r>
-        <w:t>It was noted that the patterns displayed on the butterfly wings may have been more important in survival and flight compared to wing size. This means that there may be selection on the patterns displayed on the wings and the evolution of wing size is just a consequence. Patterns associated with increased survivability and reproduction in the butterflies may be linked to a shorter wing index</w:t>
-      </w:r>
-      <w:r>
-        <w:t>.</w:t>
-      </w:r>
-      <w:r>
-        <w:t xml:space="preserve"> </w:t>
-      </w:r>
-      <w:r>
-        <w:t xml:space="preserve">This could have resulted in </w:t>
-      </w:r>
-      <w:r>
-        <w:t xml:space="preserve">evolutionary forces over time </w:t>
-      </w:r>
-      <w:r>
-        <w:t>favoring</w:t>
-      </w:r>
-      <w:r>
-        <w:t xml:space="preserve"> the </w:t>
-      </w:r>
-      <w:r>
-        <w:t xml:space="preserve">displayed wing </w:t>
-      </w:r>
-      <w:r>
-        <w:t>patterns rather than simply the ability to fly longer</w:t>
-      </w:r>
-      <w:r>
-        <w:t xml:space="preserve"> with increased </w:t>
-      </w:r>
-      <w:r>
-        <w:t>wingspan</w:t>
-      </w:r>
-      <w:r>
-        <w:t xml:space="preserve">. </w:t>
-      </w:r>
-    </w:p>
-    <w:p>
-      <w:pPr>
-        <w:spacing w:line="480" w:lineRule="auto"/>
-        <w:ind w:firstLine="720"/>
-      </w:pPr>
-      <w:r>
-        <w:t xml:space="preserve">The differing local environments and conditions the butterfly species experience is an aspect that was not took into account in this study. It may be beneficial to consider the exact locations where the butterflies were observed and what types of predators, food, and plant life were in their habitat. Some species may have tendencies to remain in the understory of greenery which differ in conditions compared to the canopy of trees. The food availability and predators differ between the canopy and understory meaning different wing size may be more advantageous. </w:t>
-      </w:r>
-      <w:r>
-        <w:t xml:space="preserve">The species in both locations may have similar average months of flight but it may be more beneficial for species that remain more often in the understory to have smaller wings for better maneuverability. </w:t>
-      </w:r>
-      <w:r>
-        <w:t xml:space="preserve">Also, there can be behavioral differences between the sexes and the environments they spend the majority of their time in. For example, in some species of </w:t>
-      </w:r>
-      <w:proofErr w:type="spellStart"/>
-      <w:r>
-        <w:t>Nymphalidae</w:t>
-      </w:r>
-      <w:proofErr w:type="spellEnd"/>
-      <w:r>
-        <w:t xml:space="preserve"> the males use gliding to patrol above the canopy of trees. However, females remain closer to the ground and predominately use flapping motions </w:t>
-      </w:r>
-      <w:r>
-        <w:fldChar w:fldCharType="begin"/>
-      </w:r>
-      <w:r>
-        <w:instrText xml:space="preserve"> ADDIN ZOTERO_ITEM CSL_CITATION {"citationID":"8NAzFPlD","properties":{"formattedCitation":"(DeVries et al. 2010)","plainCitation":"(DeVries et al. 2010)","noteIndex":0},"citationItems":[{"id":149,"uris":["http://zotero.org/users/local/AkHBhPlh/items/JEYCUC7X"],"uri":["http://zotero.org/users/local/AkHBhPlh/items/JEYCUC7X"],"itemData":{"id":149,"type":"article-journal","abstract":"1. Flight is a key innovation in the evolution of insects that is crucial to their dispersal, migration, territoriality, courtship and predator avoidance. Male butterflies have characteristic territoriality and courtship flight behaviours, and females use a characteristic flight behaviour when searching for host plants. This implies that selection acts on wing morphology to maximize flight performance for conducting important behaviours among sexes. 2. Butterflies in the genus Morpho are obvious components of neotropical forests, and many observations indicate that they show two broad categories of flight behaviour and flight height. Although species can be categorized as using gliding or flapping flight, and flying at either canopy or understorey height, the association of flight behaviour and flight height with wing shape evolution has never been explored. 3. Two clades within Morpho differ in flight behaviour and height. Males and females of one clade inhabit the forest understorey and use flapping flight, whereas in the other clade, males use gliding flight at canopy level and females use flapping flight in both canopy and understorey. 4. We used independent contrasts to answer whether wing shape is associated with flight behaviour and height. Given a single switch to canopy habitation and gliding flight, we compared contrasts for the node at which the switch to canopy flight occurred with the distribution of values in the two focal clades. We found significant changes in wing shape at the transition to canopy flight only in males, and no change in size for either sex. A second node within the canopy clade suggests that other factors may also be involved in wing shape evolution. Our results reinforce the hypothesis that natural selection acts differently on male and female butterfly wing shape and indicate that the transition to canopy flight cannot explain all wing shape diversity in Morpho. 5. This study provides a starting point for characterizing evolution of wing morphology in forest butterflies in the contexts of habitat selection and flight behaviour. Further, these observations suggest that exploring wing shape evolution for canopy and understorey species in other insects may help understand the effects of habitat destruction on biological diversity.","container-title":"Journal of Animal Ecology","DOI":"10.1111/j.1365-2656.2010.01710.x","ISSN":"1365-2656","issue":"5","language":"en","note":"_eprint: https://besjournals.onlinelibrary.wiley.com/doi/pdf/10.1111/j.1365-2656.2010.01710.x","page":"1077-1085","source":"Wiley Online Library","title":"Vertical distribution, flight behaviour and evolution of wing morphology in Morpho butterflies","volume":"79","author":[{"family":"DeVries","given":"P. J."},{"family":"Penz","given":"Carla M."},{"family":"Hill","given":"Ryan I."}],"issued":{"date-parts":[["2010"]]}}}],"schema":"https://github.com/citation-style-language/schema/raw/master/csl-citation.json"} </w:instrText>
-      </w:r>
-      <w:r>
-        <w:fldChar w:fldCharType="separate"/>
-      </w:r>
-      <w:r>
-        <w:rPr>
-          <w:noProof/>
-        </w:rPr>
-        <w:t>(DeVries et al. 2010)</w:t>
-      </w:r>
-      <w:r>
-        <w:fldChar w:fldCharType="end"/>
-      </w:r>
-      <w:r>
-        <w:t>.</w:t>
-      </w:r>
-      <w:r>
-        <w:t xml:space="preserve"> </w:t>
-      </w:r>
-      <w:r>
-        <w:t>In this family, it may be of good use to evaluate the differences between the male and females flight duration and wing size</w:t>
-      </w:r>
-      <w:r>
-        <w:t xml:space="preserve">. </w:t>
-      </w:r>
-      <w:r>
-        <w:t xml:space="preserve">The differences in the environment and the differing role of the sexes </w:t>
-      </w:r>
-      <w:r>
-        <w:lastRenderedPageBreak/>
-        <w:t>between the butterflies is something that could be evaluated in future studies. More detailed observations of where the butterflies were observed in flight and how they were flying, whether mostly gliding or flapping, may lead to a better understanding</w:t>
-      </w:r>
-      <w:r>
-        <w:t xml:space="preserve"> of what wing index is most beneficial for the species</w:t>
-      </w:r>
-      <w:r>
-        <w:t xml:space="preserve">. </w:t>
-      </w:r>
-      <w:r>
-        <w:t xml:space="preserve">Again, </w:t>
-      </w:r>
-      <w:r>
-        <w:t xml:space="preserve">a </w:t>
-      </w:r>
-      <w:r>
-        <w:t>larger wingspan may give better ability to glide long distances</w:t>
-      </w:r>
-      <w:r>
-        <w:t>,</w:t>
-      </w:r>
-      <w:r>
-        <w:t xml:space="preserve"> however the large wings could be too costly in other aspects of the butterflies’ lives</w:t>
-      </w:r>
-      <w:r>
-        <w:t xml:space="preserve"> </w:t>
-      </w:r>
-      <w:r>
-        <w:fldChar w:fldCharType="begin"/>
-      </w:r>
-      <w:r>
-        <w:instrText xml:space="preserve"> ADDIN ZOTERO_ITEM CSL_CITATION {"citationID":"gdNOaLlG","properties":{"formattedCitation":"(Chazot et al. 2016)","plainCitation":"(Chazot et al. 2016)","noteIndex":0},"citationItems":[{"id":155,"uris":["http://zotero.org/users/local/AkHBhPlh/items/T6GF5SDY"],"uri":["http://zotero.org/users/local/AkHBhPlh/items/T6GF5SDY"],"itemData":{"id":155,"type":"article-journal","abstract":"Butterfly wings harbor highly diverse phenotypes and are involved in many functions. Wing size and shape result from interactions between adaptive processes, phylogenetic history, and developmental constraints, which are complex to disentangle. Here, we focus on the genus Morpho (Nymphalidae: Satyrinae, 30 species), which presents a high diversity of sizes, shapes, and color patterns. First, we generate a comprehensive molecular phylogeny of these 30 species. Next, using 911 collection specimens, we quantify the variation of wing size and shape across species, to assess the importance of shared ancestry, microhabitat use, and sexual selection in the evolution of the wings. While accounting for phylogenetic and allometric effects, we detect a significant difference in wing shape but not size among microhabitats. Fore and hindwings covary at the individual and species levels, and the covariation differs among microhabitats. However, the microhabitat structure in covariation disappears when phylogenetic relationships are taken into account. Our results demonstrate that microhabitat has driven wing shape evolution, although it has not strongly affected forewing and hindwing integration. We also found that sexual dimorphism of forewing shape and color pattern are coupled, suggesting a common selective force.","container-title":"Evolution","DOI":"10.1111/evo.12842","ISSN":"1558-5646","issue":"1","language":"en","note":"_eprint: https://onlinelibrary.wiley.com/doi/pdf/10.1111/evo.12842","page":"181-194","source":"Wiley Online Library","title":"Morpho morphometrics: Shared ancestry and selection drive the evolution of wing size and shape in Morpho butterflies","title-short":"Morpho morphometrics","volume":"70","author":[{"family":"Chazot","given":"Nicolas"},{"family":"Panara","given":"Stephen"},{"family":"Zilbermann","given":"Nicolas"},{"family":"Blandin","given":"Patrick"},{"family":"Le Poul","given":"Yann"},{"family":"Cornette","given":"Raphaël"},{"family":"Elias","given":"Marianne"},{"family":"Debat","given":"Vincent"}],"issued":{"date-parts":[["2016"]]}}}],"schema":"https://github.com/citation-style-language/schema/raw/master/csl-citation.json"} </w:instrText>
-      </w:r>
-      <w:r>
-        <w:fldChar w:fldCharType="separate"/>
-      </w:r>
-      <w:r>
-        <w:rPr>
-          <w:noProof/>
-        </w:rPr>
-        <w:t>(Chazot et al. 2016)</w:t>
-      </w:r>
-      <w:r>
-        <w:fldChar w:fldCharType="end"/>
-      </w:r>
-      <w:r>
-        <w:t xml:space="preserve">. </w:t>
-      </w:r>
-      <w:r>
-        <w:t xml:space="preserve"> </w:t>
-      </w:r>
-    </w:p>
-    <w:p>
-      <w:pPr>
-        <w:spacing w:line="480" w:lineRule="auto"/>
-      </w:pPr>
-      <w:r>
         <w:tab/>
         <w:t>The data that I used for this study was based heavily on observation of how often the butterflies were in flight which may have led to some inaccuracies in the data.</w:t>
       </w:r>
@@ -1920,6 +1860,36 @@
     <w:p>
       <w:pPr>
         <w:spacing w:line="480" w:lineRule="auto"/>
+      </w:pPr>
+    </w:p>
+    <w:p>
+      <w:pPr>
+        <w:spacing w:line="480" w:lineRule="auto"/>
+      </w:pPr>
+    </w:p>
+    <w:p>
+      <w:pPr>
+        <w:spacing w:line="480" w:lineRule="auto"/>
+      </w:pPr>
+    </w:p>
+    <w:p>
+      <w:pPr>
+        <w:spacing w:line="480" w:lineRule="auto"/>
+      </w:pPr>
+    </w:p>
+    <w:p>
+      <w:pPr>
+        <w:spacing w:line="480" w:lineRule="auto"/>
+      </w:pPr>
+    </w:p>
+    <w:p>
+      <w:pPr>
+        <w:spacing w:line="480" w:lineRule="auto"/>
+      </w:pPr>
+    </w:p>
+    <w:p>
+      <w:pPr>
+        <w:spacing w:line="480" w:lineRule="auto"/>
         <w:jc w:val="center"/>
       </w:pPr>
       <w:r>
@@ -1943,9 +1913,6 @@
         <w:instrText xml:space="preserve"> ADDIN ZOTERO_ITEM CSL_CITATION {"citationID":"t2dbZOHF","properties":{"formattedCitation":"(DeVries et al. 2010)","plainCitation":"(DeVries et al. 2010)","noteIndex":0},"citationItems":[{"id":149,"uris":["http://zotero.org/users/local/AkHBhPlh/items/JEYCUC7X"],"uri":["http://zotero.org/users/local/AkHBhPlh/items/JEYCUC7X"],"itemData":{"id":149,"type":"article-journal","abstract":"1. Flight is a key innovation in the evolution of insects that is crucial to their dispersal, migration, territoriality, courtship and predator avoidance. Male butterflies have characteristic territoriality and courtship flight behaviours, and females use a characteristic flight behaviour when searching for host plants. This implies that selection acts on wing morphology to maximize flight performance for conducting important behaviours among sexes. 2. Butterflies in the genus Morpho are obvious components of neotropical forests, and many observations indicate that they show two broad categories of flight behaviour and flight height. Although species can be categorized as using gliding or flapping flight, and flying at either canopy or understorey height, the association of flight behaviour and flight height with wing shape evolution has never been explored. 3. Two clades within Morpho differ in flight behaviour and height. Males and females of one clade inhabit the forest understorey and use flapping flight, whereas in the other clade, males use gliding flight at canopy level and females use flapping flight in both canopy and understorey. 4. We used independent contrasts to answer whether wing shape is associated with flight behaviour and height. Given a single switch to canopy habitation and gliding flight, we compared contrasts for the node at which the switch to canopy flight occurred with the distribution of values in the two focal clades. We found significant changes in wing shape at the transition to canopy flight only in males, and no change in size for either sex. A second node within the canopy clade suggests that other factors may also be involved in wing shape evolution. Our results reinforce the hypothesis that natural selection acts differently on male and female butterfly wing shape and indicate that the transition to canopy flight cannot explain all wing shape diversity in Morpho. 5. This study provides a starting point for characterizing evolution of wing morphology in forest butterflies in the contexts of habitat selection and flight behaviour. Further, these observations suggest that exploring wing shape evolution for canopy and understorey species in other insects may help understand the effects of habitat destruction on biological diversity.","container-title":"Journal of Animal Ecology","DOI":"10.1111/j.1365-2656.2010.01710.x","ISSN":"1365-2656","issue":"5","language":"en","note":"_eprint: https://besjournals.onlinelibrary.wiley.com/doi/pdf/10.1111/j.1365-2656.2010.01710.x","page":"1077-1085","source":"Wiley Online Library","title":"Vertical distribution, flight behaviour and evolution of wing morphology in Morpho butterflies","volume":"79","author":[{"family":"DeVries","given":"P. J."},{"family":"Penz","given":"Carla M."},{"family":"Hill","given":"Ryan I."}],"issued":{"date-parts":[["2010"]]}}}],"schema":"https://github.com/citation-style-language/schema/raw/master/csl-citation.json"} </w:instrText>
       </w:r>
       <w:r>
-        <w:fldChar w:fldCharType="separate"/>
-      </w:r>
-      <w:r>
         <w:fldChar w:fldCharType="end"/>
       </w:r>
       <w:r>
@@ -1969,392 +1936,102 @@
         </w:rPr>
         <w:fldChar w:fldCharType="separate"/>
       </w:r>
-      <w:proofErr w:type="spellStart"/>
       <w:r>
         <w:rPr>
           <w:rFonts w:ascii="Times New Roman" w:hAnsi="Times New Roman" w:cs="Times New Roman"/>
           <w:color w:val="000000" w:themeColor="text1"/>
         </w:rPr>
-        <w:t>Chazot</w:t>
-      </w:r>
-      <w:proofErr w:type="spellEnd"/>
-      <w:r>
+        <w:t>Chazot N, Panara S, Zilbermann N, Blandin P, Le Poul Y, Cornette R, Elias M, Debat V. 2016. Morpho morphometrics: Shared ancestry and selection drive the evolution of wing size and shape in Morpho butterflies. Evolution. 70(1):181–194. doi:10.1111/evo.12842.</w:t>
+      </w:r>
+    </w:p>
+    <w:p>
+      <w:pPr>
+        <w:pStyle w:val="Bibliography"/>
+        <w:ind w:left="720" w:hanging="720"/>
         <w:rPr>
           <w:rFonts w:ascii="Times New Roman" w:hAnsi="Times New Roman" w:cs="Times New Roman"/>
           <w:color w:val="000000" w:themeColor="text1"/>
         </w:rPr>
-        <w:t xml:space="preserve"> N, </w:t>
-      </w:r>
-      <w:proofErr w:type="spellStart"/>
+      </w:pPr>
       <w:r>
         <w:rPr>
           <w:rFonts w:ascii="Times New Roman" w:hAnsi="Times New Roman" w:cs="Times New Roman"/>
           <w:color w:val="000000" w:themeColor="text1"/>
         </w:rPr>
-        <w:t>Panara</w:t>
-      </w:r>
-      <w:proofErr w:type="spellEnd"/>
-      <w:r>
+        <w:t>DeVries PJ, Penz CM, Hill RI. 2010. Vertical distribution, flight behaviour and evolution of wing morphology in Morpho butterflies. Journal of Animal Ecology. 79(5):1077–1085. doi:10.1111/j.1365-2656.2010.01710.x.</w:t>
+      </w:r>
+    </w:p>
+    <w:p>
+      <w:pPr>
+        <w:pStyle w:val="Bibliography"/>
+        <w:ind w:left="720" w:hanging="720"/>
         <w:rPr>
           <w:rFonts w:ascii="Times New Roman" w:hAnsi="Times New Roman" w:cs="Times New Roman"/>
           <w:color w:val="000000" w:themeColor="text1"/>
         </w:rPr>
-        <w:t xml:space="preserve"> S, </w:t>
-      </w:r>
-      <w:proofErr w:type="spellStart"/>
+      </w:pPr>
       <w:r>
         <w:rPr>
           <w:rFonts w:ascii="Times New Roman" w:hAnsi="Times New Roman" w:cs="Times New Roman"/>
           <w:color w:val="000000" w:themeColor="text1"/>
         </w:rPr>
-        <w:t>Zilbermann</w:t>
-      </w:r>
-      <w:proofErr w:type="spellEnd"/>
-      <w:r>
+        <w:t>Kingsolver JG. 1999. Experimental Analyses of Wing Size, Flight, and Survival in the Western White Butterfly. Evolution. 53(5):1479–1490. doi:10.1111/j.1558-5646.1999.tb05412.x.</w:t>
+      </w:r>
+    </w:p>
+    <w:p>
+      <w:pPr>
+        <w:pStyle w:val="Bibliography"/>
+        <w:ind w:left="720" w:hanging="720"/>
         <w:rPr>
           <w:rFonts w:ascii="Times New Roman" w:hAnsi="Times New Roman" w:cs="Times New Roman"/>
           <w:color w:val="000000" w:themeColor="text1"/>
         </w:rPr>
-        <w:t xml:space="preserve"> N, </w:t>
-      </w:r>
-      <w:proofErr w:type="spellStart"/>
+      </w:pPr>
       <w:r>
         <w:rPr>
           <w:rFonts w:ascii="Times New Roman" w:hAnsi="Times New Roman" w:cs="Times New Roman"/>
           <w:color w:val="000000" w:themeColor="text1"/>
         </w:rPr>
-        <w:t>Blandin</w:t>
-      </w:r>
-      <w:proofErr w:type="spellEnd"/>
-      <w:r>
+        <w:t>Kovac M, Vogt D, Ithier D, Smith M, Wood R. 2012. Aerodynamic evaluation of four butterfly species for the design of flapping-gliding robotic insects. In: 2012 IEEE/RSJ International Conference on Intelligent Robots and Systems. p. 1102–1109.</w:t>
+      </w:r>
+    </w:p>
+    <w:p>
+      <w:pPr>
+        <w:ind w:left="720" w:hanging="720"/>
+        <w:rPr>
+          <w:color w:val="000000" w:themeColor="text1"/>
+        </w:rPr>
+      </w:pPr>
+      <w:r>
+        <w:rPr>
+          <w:color w:val="000000" w:themeColor="text1"/>
+        </w:rPr>
+        <w:t>Long DL. 2015 Aug 4. The 6 Butterfly Families and Identifying Butterflies. Donna L Long. https://donnallong.com/the-6-butterfly-families-and-identifying-butterflies/.</w:t>
+      </w:r>
+    </w:p>
+    <w:p>
+      <w:pPr>
+        <w:ind w:left="720" w:hanging="720"/>
+        <w:rPr>
+          <w:color w:val="000000" w:themeColor="text1"/>
+        </w:rPr>
+      </w:pPr>
+    </w:p>
+    <w:p>
+      <w:pPr>
+        <w:pStyle w:val="Bibliography"/>
+        <w:ind w:left="720" w:hanging="720"/>
         <w:rPr>
           <w:rFonts w:ascii="Times New Roman" w:hAnsi="Times New Roman" w:cs="Times New Roman"/>
           <w:color w:val="000000" w:themeColor="text1"/>
         </w:rPr>
-        <w:t xml:space="preserve"> P, Le </w:t>
-      </w:r>
-      <w:proofErr w:type="spellStart"/>
+      </w:pPr>
       <w:r>
         <w:rPr>
           <w:rFonts w:ascii="Times New Roman" w:hAnsi="Times New Roman" w:cs="Times New Roman"/>
           <w:color w:val="000000" w:themeColor="text1"/>
         </w:rPr>
-        <w:t>Poul</w:t>
-      </w:r>
-      <w:proofErr w:type="spellEnd"/>
-      <w:r>
-        <w:rPr>
-          <w:rFonts w:ascii="Times New Roman" w:hAnsi="Times New Roman" w:cs="Times New Roman"/>
-          <w:color w:val="000000" w:themeColor="text1"/>
-        </w:rPr>
-        <w:t xml:space="preserve"> Y, </w:t>
-      </w:r>
-      <w:proofErr w:type="spellStart"/>
-      <w:r>
-        <w:rPr>
-          <w:rFonts w:ascii="Times New Roman" w:hAnsi="Times New Roman" w:cs="Times New Roman"/>
-          <w:color w:val="000000" w:themeColor="text1"/>
-        </w:rPr>
-        <w:t>Cornette</w:t>
-      </w:r>
-      <w:proofErr w:type="spellEnd"/>
-      <w:r>
-        <w:rPr>
-          <w:rFonts w:ascii="Times New Roman" w:hAnsi="Times New Roman" w:cs="Times New Roman"/>
-          <w:color w:val="000000" w:themeColor="text1"/>
-        </w:rPr>
-        <w:t xml:space="preserve"> R, Elias M, </w:t>
-      </w:r>
-      <w:proofErr w:type="spellStart"/>
-      <w:r>
-        <w:rPr>
-          <w:rFonts w:ascii="Times New Roman" w:hAnsi="Times New Roman" w:cs="Times New Roman"/>
-          <w:color w:val="000000" w:themeColor="text1"/>
-        </w:rPr>
-        <w:t>Debat</w:t>
-      </w:r>
-      <w:proofErr w:type="spellEnd"/>
-      <w:r>
-        <w:rPr>
-          <w:rFonts w:ascii="Times New Roman" w:hAnsi="Times New Roman" w:cs="Times New Roman"/>
-          <w:color w:val="000000" w:themeColor="text1"/>
-        </w:rPr>
-        <w:t xml:space="preserve"> V. 2016. Morpho morphometrics: Shared ancestry and selection drive the evolution of wing size and shape in Morpho butterflies. Evolution. 70(1):181–194. doi:10.1111/evo.12842.</w:t>
-      </w:r>
-    </w:p>
-    <w:p>
-      <w:pPr>
-        <w:pStyle w:val="Bibliography"/>
-        <w:ind w:left="720" w:hanging="720"/>
-        <w:rPr>
-          <w:rFonts w:ascii="Times New Roman" w:hAnsi="Times New Roman" w:cs="Times New Roman"/>
-          <w:color w:val="000000" w:themeColor="text1"/>
-        </w:rPr>
-      </w:pPr>
-      <w:r>
-        <w:rPr>
-          <w:rFonts w:ascii="Times New Roman" w:hAnsi="Times New Roman" w:cs="Times New Roman"/>
-          <w:color w:val="000000" w:themeColor="text1"/>
-        </w:rPr>
-        <w:t xml:space="preserve">DeVries PJ, </w:t>
-      </w:r>
-      <w:proofErr w:type="spellStart"/>
-      <w:r>
-        <w:rPr>
-          <w:rFonts w:ascii="Times New Roman" w:hAnsi="Times New Roman" w:cs="Times New Roman"/>
-          <w:color w:val="000000" w:themeColor="text1"/>
-        </w:rPr>
-        <w:t>Penz</w:t>
-      </w:r>
-      <w:proofErr w:type="spellEnd"/>
-      <w:r>
-        <w:rPr>
-          <w:rFonts w:ascii="Times New Roman" w:hAnsi="Times New Roman" w:cs="Times New Roman"/>
-          <w:color w:val="000000" w:themeColor="text1"/>
-        </w:rPr>
-        <w:t xml:space="preserve"> CM, Hill RI. 2010. Vertical distribution, flight </w:t>
-      </w:r>
-      <w:proofErr w:type="spellStart"/>
-      <w:r>
-        <w:rPr>
-          <w:rFonts w:ascii="Times New Roman" w:hAnsi="Times New Roman" w:cs="Times New Roman"/>
-          <w:color w:val="000000" w:themeColor="text1"/>
-        </w:rPr>
-        <w:t>behaviour</w:t>
-      </w:r>
-      <w:proofErr w:type="spellEnd"/>
-      <w:r>
-        <w:rPr>
-          <w:rFonts w:ascii="Times New Roman" w:hAnsi="Times New Roman" w:cs="Times New Roman"/>
-          <w:color w:val="000000" w:themeColor="text1"/>
-        </w:rPr>
-        <w:t xml:space="preserve"> and evolution of wing morphology in Morpho butterflies. Journal of Animal Ecology. 79(5):1077–1085. doi:10.1111/j.1365-2656.2010.</w:t>
-      </w:r>
-      <w:proofErr w:type="gramStart"/>
-      <w:r>
-        <w:rPr>
-          <w:rFonts w:ascii="Times New Roman" w:hAnsi="Times New Roman" w:cs="Times New Roman"/>
-          <w:color w:val="000000" w:themeColor="text1"/>
-        </w:rPr>
-        <w:t>01710.x.</w:t>
-      </w:r>
-      <w:proofErr w:type="gramEnd"/>
-    </w:p>
-    <w:p>
-      <w:pPr>
-        <w:pStyle w:val="Bibliography"/>
-        <w:ind w:left="720" w:hanging="720"/>
-        <w:rPr>
-          <w:rFonts w:ascii="Times New Roman" w:hAnsi="Times New Roman" w:cs="Times New Roman"/>
-          <w:color w:val="000000" w:themeColor="text1"/>
-        </w:rPr>
-      </w:pPr>
-      <w:r>
-        <w:rPr>
-          <w:rFonts w:ascii="Times New Roman" w:hAnsi="Times New Roman" w:cs="Times New Roman"/>
-          <w:color w:val="000000" w:themeColor="text1"/>
-        </w:rPr>
-        <w:t>Kingsolver JG. 1999. Experimental Analyses of Wing Size, Flight, and Survival in the Western White Butterfly. Evolution. 53(5):1479–1490. doi:10.1111/j.1558-</w:t>
-      </w:r>
-      <w:proofErr w:type="gramStart"/>
-      <w:r>
-        <w:rPr>
-          <w:rFonts w:ascii="Times New Roman" w:hAnsi="Times New Roman" w:cs="Times New Roman"/>
-          <w:color w:val="000000" w:themeColor="text1"/>
-        </w:rPr>
-        <w:t>5646.1999.tb</w:t>
-      </w:r>
-      <w:proofErr w:type="gramEnd"/>
-      <w:r>
-        <w:rPr>
-          <w:rFonts w:ascii="Times New Roman" w:hAnsi="Times New Roman" w:cs="Times New Roman"/>
-          <w:color w:val="000000" w:themeColor="text1"/>
-        </w:rPr>
-        <w:t>05412.x.</w:t>
-      </w:r>
-    </w:p>
-    <w:p>
-      <w:pPr>
-        <w:pStyle w:val="Bibliography"/>
-        <w:ind w:left="720" w:hanging="720"/>
-        <w:rPr>
-          <w:rFonts w:ascii="Times New Roman" w:hAnsi="Times New Roman" w:cs="Times New Roman"/>
-          <w:color w:val="000000" w:themeColor="text1"/>
-        </w:rPr>
-      </w:pPr>
-      <w:r>
-        <w:rPr>
-          <w:rFonts w:ascii="Times New Roman" w:hAnsi="Times New Roman" w:cs="Times New Roman"/>
-          <w:color w:val="000000" w:themeColor="text1"/>
-        </w:rPr>
-        <w:t xml:space="preserve">Kovac M, Vogt D, </w:t>
-      </w:r>
-      <w:proofErr w:type="spellStart"/>
-      <w:r>
-        <w:rPr>
-          <w:rFonts w:ascii="Times New Roman" w:hAnsi="Times New Roman" w:cs="Times New Roman"/>
-          <w:color w:val="000000" w:themeColor="text1"/>
-        </w:rPr>
-        <w:t>Ithier</w:t>
-      </w:r>
-      <w:proofErr w:type="spellEnd"/>
-      <w:r>
-        <w:rPr>
-          <w:rFonts w:ascii="Times New Roman" w:hAnsi="Times New Roman" w:cs="Times New Roman"/>
-          <w:color w:val="000000" w:themeColor="text1"/>
-        </w:rPr>
-        <w:t xml:space="preserve"> D, Smith M, Wood R. 2012. Aerodynamic evaluation of four butterfly species for the design of flapping-gliding robotic insects. In: 2012 IEEE/RSJ International Conference on Intelligent Robots and Systems. p. 1102–1109.</w:t>
-      </w:r>
-    </w:p>
-    <w:p>
-      <w:pPr>
-        <w:ind w:left="720" w:hanging="720"/>
-        <w:rPr>
-          <w:color w:val="000000" w:themeColor="text1"/>
-        </w:rPr>
-      </w:pPr>
-      <w:r>
-        <w:rPr>
-          <w:color w:val="000000" w:themeColor="text1"/>
-        </w:rPr>
-        <w:t>Long DL. 2015 Aug 4. The 6 Butterfly Families and Identifying Butterflies. Donna L Long. https://donnallong.com/the-6-butterfly-families-and-identifying-butterflies/.</w:t>
-      </w:r>
-    </w:p>
-    <w:p>
-      <w:pPr>
-        <w:ind w:left="720" w:hanging="720"/>
-        <w:rPr>
-          <w:color w:val="000000" w:themeColor="text1"/>
-        </w:rPr>
-      </w:pPr>
-    </w:p>
-    <w:p>
-      <w:pPr>
-        <w:pStyle w:val="Bibliography"/>
-        <w:ind w:left="720" w:hanging="720"/>
-        <w:rPr>
-          <w:rFonts w:ascii="Times New Roman" w:hAnsi="Times New Roman" w:cs="Times New Roman"/>
-          <w:color w:val="000000" w:themeColor="text1"/>
-        </w:rPr>
-      </w:pPr>
-      <w:r>
-        <w:rPr>
-          <w:rFonts w:ascii="Times New Roman" w:hAnsi="Times New Roman" w:cs="Times New Roman"/>
-          <w:color w:val="000000" w:themeColor="text1"/>
-        </w:rPr>
-        <w:t xml:space="preserve">Middleton-Welling J, </w:t>
-      </w:r>
-      <w:proofErr w:type="spellStart"/>
-      <w:r>
-        <w:rPr>
-          <w:rFonts w:ascii="Times New Roman" w:hAnsi="Times New Roman" w:cs="Times New Roman"/>
-          <w:color w:val="000000" w:themeColor="text1"/>
-        </w:rPr>
-        <w:t>Dapporto</w:t>
-      </w:r>
-      <w:proofErr w:type="spellEnd"/>
-      <w:r>
-        <w:rPr>
-          <w:rFonts w:ascii="Times New Roman" w:hAnsi="Times New Roman" w:cs="Times New Roman"/>
-          <w:color w:val="000000" w:themeColor="text1"/>
-        </w:rPr>
-        <w:t xml:space="preserve"> L, García-Barros E, </w:t>
-      </w:r>
-      <w:proofErr w:type="spellStart"/>
-      <w:r>
-        <w:rPr>
-          <w:rFonts w:ascii="Times New Roman" w:hAnsi="Times New Roman" w:cs="Times New Roman"/>
-          <w:color w:val="000000" w:themeColor="text1"/>
-        </w:rPr>
-        <w:t>Wiemers</w:t>
-      </w:r>
-      <w:proofErr w:type="spellEnd"/>
-      <w:r>
-        <w:rPr>
-          <w:rFonts w:ascii="Times New Roman" w:hAnsi="Times New Roman" w:cs="Times New Roman"/>
-          <w:color w:val="000000" w:themeColor="text1"/>
-        </w:rPr>
-        <w:t xml:space="preserve"> M, Nowicki P, </w:t>
-      </w:r>
-      <w:proofErr w:type="spellStart"/>
-      <w:r>
-        <w:rPr>
-          <w:rFonts w:ascii="Times New Roman" w:hAnsi="Times New Roman" w:cs="Times New Roman"/>
-          <w:color w:val="000000" w:themeColor="text1"/>
-        </w:rPr>
-        <w:t>Plazio</w:t>
-      </w:r>
-      <w:proofErr w:type="spellEnd"/>
-      <w:r>
-        <w:rPr>
-          <w:rFonts w:ascii="Times New Roman" w:hAnsi="Times New Roman" w:cs="Times New Roman"/>
-          <w:color w:val="000000" w:themeColor="text1"/>
-        </w:rPr>
-        <w:t xml:space="preserve"> E, </w:t>
-      </w:r>
-      <w:proofErr w:type="spellStart"/>
-      <w:r>
-        <w:rPr>
-          <w:rFonts w:ascii="Times New Roman" w:hAnsi="Times New Roman" w:cs="Times New Roman"/>
-          <w:color w:val="000000" w:themeColor="text1"/>
-        </w:rPr>
-        <w:t>Bonelli</w:t>
-      </w:r>
-      <w:proofErr w:type="spellEnd"/>
-      <w:r>
-        <w:rPr>
-          <w:rFonts w:ascii="Times New Roman" w:hAnsi="Times New Roman" w:cs="Times New Roman"/>
-          <w:color w:val="000000" w:themeColor="text1"/>
-        </w:rPr>
-        <w:t xml:space="preserve"> S, </w:t>
-      </w:r>
-      <w:proofErr w:type="spellStart"/>
-      <w:r>
-        <w:rPr>
-          <w:rFonts w:ascii="Times New Roman" w:hAnsi="Times New Roman" w:cs="Times New Roman"/>
-          <w:color w:val="000000" w:themeColor="text1"/>
-        </w:rPr>
-        <w:t>Zaccagno</w:t>
-      </w:r>
-      <w:proofErr w:type="spellEnd"/>
-      <w:r>
-        <w:rPr>
-          <w:rFonts w:ascii="Times New Roman" w:hAnsi="Times New Roman" w:cs="Times New Roman"/>
-          <w:color w:val="000000" w:themeColor="text1"/>
-        </w:rPr>
-        <w:t xml:space="preserve"> M, </w:t>
-      </w:r>
-      <w:proofErr w:type="spellStart"/>
-      <w:r>
-        <w:rPr>
-          <w:rFonts w:ascii="Times New Roman" w:hAnsi="Times New Roman" w:cs="Times New Roman"/>
-          <w:color w:val="000000" w:themeColor="text1"/>
-        </w:rPr>
-        <w:t>Šašić</w:t>
-      </w:r>
-      <w:proofErr w:type="spellEnd"/>
-      <w:r>
-        <w:rPr>
-          <w:rFonts w:ascii="Times New Roman" w:hAnsi="Times New Roman" w:cs="Times New Roman"/>
-          <w:color w:val="000000" w:themeColor="text1"/>
-        </w:rPr>
-        <w:t xml:space="preserve"> M, </w:t>
-      </w:r>
-      <w:proofErr w:type="spellStart"/>
-      <w:r>
-        <w:rPr>
-          <w:rFonts w:ascii="Times New Roman" w:hAnsi="Times New Roman" w:cs="Times New Roman"/>
-          <w:color w:val="000000" w:themeColor="text1"/>
-        </w:rPr>
-        <w:t>Liparova</w:t>
-      </w:r>
-      <w:proofErr w:type="spellEnd"/>
-      <w:r>
-        <w:rPr>
-          <w:rFonts w:ascii="Times New Roman" w:hAnsi="Times New Roman" w:cs="Times New Roman"/>
-          <w:color w:val="000000" w:themeColor="text1"/>
-        </w:rPr>
-        <w:t xml:space="preserve"> J, et al. 2020. A new comprehensive trait database of European and Maghreb butterflies, Papilionoidea. Sci Data. 7(1):351. doi:10.1038/s41597-020-00697-7.</w:t>
+        <w:t>Middleton-Welling J, Dapporto L, García-Barros E, Wiemers M, Nowicki P, Plazio E, Bonelli S, Zaccagno M, Šašić M, Liparova J, et al. 2020. A new comprehensive trait database of European and Maghreb butterflies, Papilionoidea. Sci Data. 7(1):351. doi:10.1038/s41597-020-00697-7.</w:t>
       </w:r>
     </w:p>
     <w:p>

</xml_diff>